<commit_message>
fejlesztői dokumentáció tartalmi javítások
</commit_message>
<xml_diff>
--- a/Dokumentumok/Codey_Fejlesztoi_dokumentacio.docx
+++ b/Dokumentumok/Codey_Fejlesztoi_dokumentacio.docx
@@ -10,21 +10,12 @@
           <w:szCs w:val="48"/>
         </w:rPr>
       </w:pPr>
-      <w:proofErr w:type="spellStart"/>
       <w:r>
         <w:rPr>
           <w:rFonts w:cs="Times New Roman"/>
           <w:szCs w:val="48"/>
         </w:rPr>
-        <w:t>Codey</w:t>
-      </w:r>
-      <w:proofErr w:type="spellEnd"/>
-      <w:r>
-        <w:rPr>
-          <w:rFonts w:cs="Times New Roman"/>
-          <w:szCs w:val="48"/>
-        </w:rPr>
-        <w:t xml:space="preserve"> f</w:t>
+        <w:t>Codey f</w:t>
       </w:r>
       <w:r>
         <w:rPr>
@@ -41,28 +32,18 @@
     </w:p>
     <w:p>
       <w:r>
-        <w:t>A fejlesztéshez</w:t>
-      </w:r>
-      <w:r>
-        <w:t xml:space="preserve"> Visual </w:t>
-      </w:r>
-      <w:proofErr w:type="spellStart"/>
-      <w:r>
-        <w:t>Studio</w:t>
-      </w:r>
-      <w:proofErr w:type="spellEnd"/>
-      <w:r>
-        <w:t xml:space="preserve"> </w:t>
-      </w:r>
-      <w:proofErr w:type="spellStart"/>
-      <w:r>
-        <w:t>Code</w:t>
-      </w:r>
-      <w:proofErr w:type="spellEnd"/>
+        <w:t>A fejlesztés</w:t>
+      </w:r>
+      <w:r>
+        <w:t xml:space="preserve"> Visual Studio Code</w:t>
+      </w:r>
       <w:r>
         <w:t>-ban</w:t>
       </w:r>
       <w:r>
+        <w:t xml:space="preserve"> (1.66.2 verzió vagy újabb)</w:t>
+      </w:r>
+      <w:r>
         <w:t xml:space="preserve"> ajánlott, de</w:t>
       </w:r>
       <w:r>
@@ -75,15 +56,7 @@
         <w:t xml:space="preserve"> amely </w:t>
       </w:r>
       <w:r>
-        <w:t xml:space="preserve">támogatja </w:t>
-      </w:r>
-      <w:proofErr w:type="spellStart"/>
-      <w:r>
-        <w:t>Prettier</w:t>
-      </w:r>
-      <w:proofErr w:type="spellEnd"/>
-      <w:r>
-        <w:t xml:space="preserve"> kód formázó</w:t>
+        <w:t>támogatja Prettier kód formázó</w:t>
       </w:r>
       <w:r>
         <w:t>t</w:t>
@@ -192,27 +165,16 @@
       <w:r>
         <w:t xml:space="preserve">A fejlesztés megkezdése előtt </w:t>
       </w:r>
-      <w:proofErr w:type="gramStart"/>
       <w:r>
         <w:t>a ’</w:t>
       </w:r>
-      <w:proofErr w:type="gramEnd"/>
       <w:r>
         <w:rPr>
           <w:i/>
           <w:iCs/>
         </w:rPr>
-        <w:t>.</w:t>
-      </w:r>
-      <w:proofErr w:type="spellStart"/>
-      <w:r>
-        <w:rPr>
-          <w:i/>
-          <w:iCs/>
-        </w:rPr>
-        <w:t>env.example</w:t>
-      </w:r>
-      <w:proofErr w:type="spellEnd"/>
+        <w:t>.env.example</w:t>
+      </w:r>
       <w:r>
         <w:rPr>
           <w:i/>
@@ -231,89 +193,272 @@
           <w:i/>
           <w:iCs/>
         </w:rPr>
-        <w:t>’.</w:t>
-      </w:r>
-      <w:proofErr w:type="spellStart"/>
+        <w:t>’.env’</w:t>
+      </w:r>
+      <w:r>
+        <w:t>-re</w:t>
+      </w:r>
+      <w:r>
+        <w:t xml:space="preserve"> fájlok mezőit ki kell tölteni mint a backend és frontend könyvtárban.</w:t>
+      </w:r>
+    </w:p>
+    <w:p>
+      <w:r>
+        <w:t>Az alkalmazás a front- és backend JavaScript-ben íródott. A backend és API a skálázhatóság érdekében NodeJS, a frontend pedig EJS renderelést használ és JQuery segítségével kap funkcionalitást. Az alkalmazás REST architektúrát követ, tehát POST vagy GET kéréseket küldünk és</w:t>
+      </w:r>
+      <w:r>
+        <w:t xml:space="preserve"> </w:t>
+      </w:r>
+      <w:r>
+        <w:t>JSON formátumú</w:t>
+      </w:r>
+      <w:r>
+        <w:t xml:space="preserve"> adatok közlekednek</w:t>
+      </w:r>
+      <w:r>
+        <w:t>.</w:t>
+      </w:r>
+      <w:r>
+        <w:t xml:space="preserve"> Az adatbázis </w:t>
+      </w:r>
+      <w:r>
+        <w:t>SQL és Sequelize ORM</w:t>
+      </w:r>
+      <w:r>
+        <w:t>.</w:t>
+      </w:r>
+    </w:p>
+    <w:p>
+      <w:r>
+        <w:t>Futtatás</w:t>
+      </w:r>
+    </w:p>
+    <w:p>
+      <w:r>
+        <w:t>Futtatáshoz szükséges szoftver verziók:</w:t>
+      </w:r>
+    </w:p>
+    <w:p>
+      <w:pPr>
+        <w:pStyle w:val="Listaszerbekezds"/>
+        <w:numPr>
+          <w:ilvl w:val="0"/>
+          <w:numId w:val="14"/>
+        </w:numPr>
+      </w:pPr>
+      <w:r>
+        <w:t>node v16.14.0 vagy újabb</w:t>
+      </w:r>
+    </w:p>
+    <w:p>
+      <w:pPr>
+        <w:pStyle w:val="Listaszerbekezds"/>
+        <w:numPr>
+          <w:ilvl w:val="0"/>
+          <w:numId w:val="14"/>
+        </w:numPr>
+      </w:pPr>
+      <w:r>
+        <w:t>npm 8.7.0 vagy újabb</w:t>
+      </w:r>
+    </w:p>
+    <w:p>
+      <w:r>
+        <w:t>A futtatáshoz két terminálra van szükség két útvonalon</w:t>
+      </w:r>
+      <w:r>
+        <w:t>:</w:t>
+      </w:r>
+    </w:p>
+    <w:p>
+      <w:pPr>
+        <w:pStyle w:val="Listaszerbekezds"/>
+        <w:numPr>
+          <w:ilvl w:val="0"/>
+          <w:numId w:val="12"/>
+        </w:numPr>
+      </w:pPr>
+      <w:r>
+        <w:t>%</w:t>
+      </w:r>
       <w:r>
         <w:rPr>
           <w:i/>
           <w:iCs/>
         </w:rPr>
-        <w:t>env</w:t>
-      </w:r>
-      <w:proofErr w:type="spellEnd"/>
+        <w:t>projekt mappa útvonala</w:t>
+      </w:r>
+      <w:r>
+        <w:t>%/Codey/</w:t>
+      </w:r>
+      <w:r>
+        <w:t>App</w:t>
+      </w:r>
+      <w:r>
+        <w:t>/</w:t>
+      </w:r>
+      <w:r>
+        <w:t>_API</w:t>
+      </w:r>
+    </w:p>
+    <w:p>
+      <w:pPr>
+        <w:pStyle w:val="Listaszerbekezds"/>
+        <w:numPr>
+          <w:ilvl w:val="0"/>
+          <w:numId w:val="12"/>
+        </w:numPr>
+      </w:pPr>
+      <w:r>
+        <w:t>%</w:t>
+      </w:r>
       <w:r>
         <w:rPr>
           <w:i/>
           <w:iCs/>
         </w:rPr>
-        <w:t>’</w:t>
-      </w:r>
-      <w:r>
-        <w:t>-re</w:t>
-      </w:r>
-      <w:r>
-        <w:t xml:space="preserve"> fájlok mezőit ki kell tölteni mint a backend és frontend könyvtárban.</w:t>
-      </w:r>
-    </w:p>
-    <w:p>
-      <w:r>
-        <w:t xml:space="preserve">Az alkalmazás a front- és backend JavaScript-ben íródott. A backend és API a skálázhatóság érdekében </w:t>
-      </w:r>
-      <w:proofErr w:type="spellStart"/>
-      <w:r>
-        <w:t>NodeJS</w:t>
-      </w:r>
-      <w:proofErr w:type="spellEnd"/>
-      <w:r>
-        <w:t xml:space="preserve">, a frontend pedig EJS </w:t>
-      </w:r>
-      <w:proofErr w:type="spellStart"/>
-      <w:r>
-        <w:t>renderelést</w:t>
-      </w:r>
-      <w:proofErr w:type="spellEnd"/>
-      <w:r>
-        <w:t xml:space="preserve"> használ és </w:t>
-      </w:r>
-      <w:proofErr w:type="spellStart"/>
-      <w:r>
-        <w:t>JQuery</w:t>
-      </w:r>
-      <w:proofErr w:type="spellEnd"/>
-      <w:r>
-        <w:t xml:space="preserve"> segítségével kap funkcionalitást. Az alkalmazás REST architektúrát követ, tehát POST vagy GET kéréseket küldünk és</w:t>
-      </w:r>
-      <w:r>
-        <w:t xml:space="preserve"> </w:t>
-      </w:r>
-      <w:r>
-        <w:t>JSON formátumú</w:t>
-      </w:r>
-      <w:r>
-        <w:t xml:space="preserve"> adatok közlekednek</w:t>
-      </w:r>
-      <w:r>
-        <w:t>.</w:t>
-      </w:r>
-      <w:r>
-        <w:t xml:space="preserve"> Az adatbázis </w:t>
-      </w:r>
-      <w:r>
-        <w:t xml:space="preserve">SQL és </w:t>
-      </w:r>
-      <w:proofErr w:type="spellStart"/>
-      <w:r>
-        <w:t>Sequelize</w:t>
-      </w:r>
-      <w:proofErr w:type="spellEnd"/>
-      <w:r>
-        <w:t xml:space="preserve"> ORM</w:t>
-      </w:r>
-      <w:r>
-        <w:t>.</w:t>
-      </w:r>
-    </w:p>
+        <w:t>projekt mappa útvonala</w:t>
+      </w:r>
+      <w:r>
+        <w:t>%/Codey/App/</w:t>
+      </w:r>
+      <w:r>
+        <w:t>frontend</w:t>
+      </w:r>
+    </w:p>
+    <w:p>
+      <w:r>
+        <w:t>node modulok telepítése után a következő paranccsal indulnak a szerverek:</w:t>
+      </w:r>
+    </w:p>
+    <w:p>
+      <w:pPr>
+        <w:ind w:firstLine="708"/>
+      </w:pPr>
+      <w:r>
+        <w:t>npm run dev</w:t>
+      </w:r>
+    </w:p>
+    <w:p/>
+    <w:p>
+      <w:pPr>
+        <w:sectPr>
+          <w:pgSz w:w="11906" w:h="16838"/>
+          <w:pgMar w:top="1417" w:right="1417" w:bottom="1417" w:left="1417" w:header="708" w:footer="708" w:gutter="0"/>
+          <w:cols w:space="708"/>
+          <w:docGrid w:linePitch="360"/>
+        </w:sectPr>
+      </w:pPr>
+    </w:p>
+    <w:p>
+      <w:r>
+        <w:lastRenderedPageBreak/>
+        <w:t>API node modulok</w:t>
+      </w:r>
+      <w:r>
+        <w:br/>
+      </w:r>
+      <w:r>
+        <w:rPr>
+          <w:noProof/>
+        </w:rPr>
+        <w:drawing>
+          <wp:inline distT="0" distB="0" distL="0" distR="0" wp14:anchorId="474051E1" wp14:editId="3B28FFE6">
+            <wp:extent cx="2103120" cy="1849825"/>
+            <wp:effectExtent l="0" t="0" r="1270" b="3810"/>
+            <wp:docPr id="13" name="Kép 13" descr="A képen szöveg látható&#10;&#10;Automatikusan generált leírás"/>
+            <wp:cNvGraphicFramePr>
+              <a:graphicFrameLocks xmlns:a="http://schemas.openxmlformats.org/drawingml/2006/main" noChangeAspect="1"/>
+            </wp:cNvGraphicFramePr>
+            <a:graphic xmlns:a="http://schemas.openxmlformats.org/drawingml/2006/main">
+              <a:graphicData uri="http://schemas.openxmlformats.org/drawingml/2006/picture">
+                <pic:pic xmlns:pic="http://schemas.openxmlformats.org/drawingml/2006/picture">
+                  <pic:nvPicPr>
+                    <pic:cNvPr id="13" name="Kép 13" descr="A képen szöveg látható&#10;&#10;Automatikusan generált leírás"/>
+                    <pic:cNvPicPr/>
+                  </pic:nvPicPr>
+                  <pic:blipFill>
+                    <a:blip r:embed="rId7"/>
+                    <a:stretch>
+                      <a:fillRect/>
+                    </a:stretch>
+                  </pic:blipFill>
+                  <pic:spPr>
+                    <a:xfrm>
+                      <a:off x="0" y="0"/>
+                      <a:ext cx="2103120" cy="1849825"/>
+                    </a:xfrm>
+                    <a:prstGeom prst="rect">
+                      <a:avLst/>
+                    </a:prstGeom>
+                  </pic:spPr>
+                </pic:pic>
+              </a:graphicData>
+            </a:graphic>
+          </wp:inline>
+        </w:drawing>
+      </w:r>
+    </w:p>
+    <w:p>
+      <w:r>
+        <w:t>Szerver node modulok</w:t>
+      </w:r>
+      <w:r>
+        <w:br/>
+      </w:r>
+      <w:r>
+        <w:rPr>
+          <w:noProof/>
+        </w:rPr>
+        <w:drawing>
+          <wp:inline distT="0" distB="0" distL="0" distR="0" wp14:anchorId="0EF4DEA9" wp14:editId="0101C236">
+            <wp:extent cx="2025166" cy="2148840"/>
+            <wp:effectExtent l="0" t="0" r="0" b="3810"/>
+            <wp:docPr id="22" name="Kép 22" descr="A képen szöveg látható&#10;&#10;Automatikusan generált leírás"/>
+            <wp:cNvGraphicFramePr>
+              <a:graphicFrameLocks xmlns:a="http://schemas.openxmlformats.org/drawingml/2006/main" noChangeAspect="1"/>
+            </wp:cNvGraphicFramePr>
+            <a:graphic xmlns:a="http://schemas.openxmlformats.org/drawingml/2006/main">
+              <a:graphicData uri="http://schemas.openxmlformats.org/drawingml/2006/picture">
+                <pic:pic xmlns:pic="http://schemas.openxmlformats.org/drawingml/2006/picture">
+                  <pic:nvPicPr>
+                    <pic:cNvPr id="22" name="Kép 22" descr="A képen szöveg látható&#10;&#10;Automatikusan generált leírás"/>
+                    <pic:cNvPicPr/>
+                  </pic:nvPicPr>
+                  <pic:blipFill>
+                    <a:blip r:embed="rId8"/>
+                    <a:stretch>
+                      <a:fillRect/>
+                    </a:stretch>
+                  </pic:blipFill>
+                  <pic:spPr>
+                    <a:xfrm>
+                      <a:off x="0" y="0"/>
+                      <a:ext cx="2035147" cy="2159430"/>
+                    </a:xfrm>
+                    <a:prstGeom prst="rect">
+                      <a:avLst/>
+                    </a:prstGeom>
+                  </pic:spPr>
+                </pic:pic>
+              </a:graphicData>
+            </a:graphic>
+          </wp:inline>
+        </w:drawing>
+      </w:r>
+    </w:p>
+    <w:p>
+      <w:pPr>
+        <w:sectPr>
+          <w:type w:val="continuous"/>
+          <w:pgSz w:w="11906" w:h="16838"/>
+          <w:pgMar w:top="1417" w:right="1417" w:bottom="1417" w:left="1417" w:header="708" w:footer="708" w:gutter="0"/>
+          <w:cols w:num="2" w:space="708"/>
+          <w:docGrid w:linePitch="360"/>
+        </w:sectPr>
+      </w:pPr>
+    </w:p>
+    <w:p/>
     <w:p>
       <w:r>
         <w:t>Felépítés</w:t>
@@ -354,7 +499,7 @@
                     </pic:cNvPicPr>
                   </pic:nvPicPr>
                   <pic:blipFill>
-                    <a:blip r:embed="rId7">
+                    <a:blip r:embed="rId9">
                       <a:extLst>
                         <a:ext uri="{28A0092B-C50C-407E-A947-70E740481C1C}">
                           <a14:useLocalDpi xmlns:a14="http://schemas.microsoft.com/office/drawing/2010/main" val="0"/>
@@ -385,60 +530,12 @@
     </w:p>
     <w:p>
       <w:r>
-        <w:t xml:space="preserve">Frontendről érkezik egy kérés, ez átkerül egy </w:t>
-      </w:r>
-      <w:proofErr w:type="spellStart"/>
-      <w:r>
-        <w:t>autentikáció</w:t>
-      </w:r>
-      <w:proofErr w:type="spellEnd"/>
-      <w:r>
-        <w:t xml:space="preserve"> </w:t>
-      </w:r>
-      <w:proofErr w:type="spellStart"/>
-      <w:r>
-        <w:t>middleware</w:t>
-      </w:r>
-      <w:proofErr w:type="spellEnd"/>
-      <w:r>
-        <w:t xml:space="preserve">-en, amely megvizsgálja, hogy a session, amiből a kérés érkezik be van-e jelentkezve, illetve Jogosultság </w:t>
-      </w:r>
-      <w:proofErr w:type="spellStart"/>
-      <w:r>
-        <w:t>middleware</w:t>
-      </w:r>
-      <w:proofErr w:type="spellEnd"/>
-      <w:r>
-        <w:t>-en, amely megnézi a session jogosultságát. Ha ezek megfelelnek egy új http kérés kap egy API kulcsot az API irányába. Mielőtt a kérés meg érkezne az API-</w:t>
-      </w:r>
-      <w:proofErr w:type="spellStart"/>
-      <w:r>
-        <w:t>ba</w:t>
-      </w:r>
-      <w:proofErr w:type="spellEnd"/>
-      <w:r>
-        <w:t xml:space="preserve"> egy harmadik </w:t>
-      </w:r>
-      <w:proofErr w:type="spellStart"/>
-      <w:r>
-        <w:t>middleware</w:t>
-      </w:r>
-      <w:proofErr w:type="spellEnd"/>
-      <w:r>
-        <w:t xml:space="preserve"> megvizsgálja, hogy helyes-e ez az API kulcs (erre azért van szükség, hogy ne lehessen szabadon API </w:t>
-      </w:r>
-      <w:proofErr w:type="spellStart"/>
-      <w:r>
-        <w:t>endpoint-okat</w:t>
-      </w:r>
-      <w:proofErr w:type="spellEnd"/>
-      <w:r>
-        <w:t xml:space="preserve"> meghívni) és csak ezután történik adatbázis lekérdezés.</w:t>
-      </w:r>
-    </w:p>
-    <w:p>
-      <w:r>
-        <w:lastRenderedPageBreak/>
+        <w:t>Frontendről érkezik egy kérés, ez átkerül egy autentikáció middleware-en, amely megvizsgálja, hogy a session, amiből a kérés érkezik be van-e jelentkezve, illetve Jogosultság middleware-en, amely megnézi a session jogosultságát. Ha ezek megfelelnek egy új http kérés kap egy API kulcsot az API irányába. Mielőtt a kérés meg érkezne az API-ba egy harmadik middleware megvizsgálja, hogy helyes-e ez az API kulcs (erre azért van szükség, hogy ne lehessen szabadon API endpoint-okat meghívni) és csak ezután történik adatbázis lekérdezés.</w:t>
+      </w:r>
+    </w:p>
+    <w:p/>
+    <w:p>
+      <w:r>
         <w:t>Jogosultságok:</w:t>
       </w:r>
       <w:r>
@@ -454,9 +551,14 @@
         <w:t>-Felhasználó – Alap funkciók elérése</w:t>
       </w:r>
     </w:p>
-    <w:p/>
-    <w:p>
-      <w:r>
+    <w:p>
+      <w:r>
+        <w:br w:type="page"/>
+      </w:r>
+    </w:p>
+    <w:p>
+      <w:r>
+        <w:lastRenderedPageBreak/>
         <w:t>Frontend</w:t>
       </w:r>
     </w:p>
@@ -470,13 +572,8 @@
       <w:r>
         <w:t xml:space="preserve"> a szerver </w:t>
       </w:r>
-      <w:proofErr w:type="spellStart"/>
-      <w:r>
-        <w:t>rendereli</w:t>
-      </w:r>
-      <w:proofErr w:type="spellEnd"/>
-      <w:r>
-        <w:t xml:space="preserve"> be</w:t>
+      <w:r>
+        <w:t>felel</w:t>
       </w:r>
       <w:r>
         <w:t xml:space="preserve"> és</w:t>
@@ -484,43 +581,26 @@
       <w:r>
         <w:t xml:space="preserve"> </w:t>
       </w:r>
-      <w:proofErr w:type="spellStart"/>
       <w:r>
         <w:t>ejs</w:t>
       </w:r>
-      <w:proofErr w:type="spellEnd"/>
-      <w:r>
-        <w:t xml:space="preserve"> fájlok segítségével</w:t>
-      </w:r>
-      <w:r>
-        <w:t xml:space="preserve"> </w:t>
-      </w:r>
-      <w:proofErr w:type="spellStart"/>
-      <w:r>
-        <w:t>sablonolunk</w:t>
-      </w:r>
-      <w:proofErr w:type="spellEnd"/>
+      <w:r>
+        <w:t xml:space="preserve"> fájlok </w:t>
+      </w:r>
+      <w:r>
+        <w:t>beszúrásával épül fel az alkalmazás oldalainak elrendezése</w:t>
+      </w:r>
       <w:r>
         <w:t xml:space="preserve">. </w:t>
       </w:r>
       <w:r>
         <w:t xml:space="preserve">Az </w:t>
       </w:r>
-      <w:proofErr w:type="spellStart"/>
       <w:r>
         <w:t>ejs</w:t>
       </w:r>
-      <w:proofErr w:type="spellEnd"/>
-      <w:r>
-        <w:t xml:space="preserve"> fájlok HTML tartalmon kívül a </w:t>
-      </w:r>
-      <w:proofErr w:type="spellStart"/>
-      <w:r>
-        <w:t>JQuery</w:t>
-      </w:r>
-      <w:proofErr w:type="spellEnd"/>
-      <w:r>
-        <w:t xml:space="preserve"> scriptet is egyaránt tartalmazzák</w:t>
+      <w:r>
+        <w:t xml:space="preserve"> fájlok HTML tartalmon kívül a JQuery scriptet is egyaránt tartalmazzák</w:t>
       </w:r>
       <w:r>
         <w:t>.</w:t>
@@ -535,9 +615,9 @@
           <w:noProof/>
         </w:rPr>
         <w:drawing>
-          <wp:inline distT="0" distB="0" distL="0" distR="0" wp14:anchorId="34DFC5A1" wp14:editId="07AD6FD5">
-            <wp:extent cx="2428875" cy="4762500"/>
-            <wp:effectExtent l="0" t="0" r="9525" b="0"/>
+          <wp:inline distT="0" distB="0" distL="0" distR="0" wp14:anchorId="34DFC5A1" wp14:editId="5BFC1991">
+            <wp:extent cx="2009165" cy="3939540"/>
+            <wp:effectExtent l="0" t="0" r="0" b="3810"/>
             <wp:docPr id="6" name="Kép 6" descr="A képen szöveg látható&#10;&#10;Automatikusan generált leírás"/>
             <wp:cNvGraphicFramePr>
               <a:graphicFrameLocks xmlns:a="http://schemas.openxmlformats.org/drawingml/2006/main" noChangeAspect="1"/>
@@ -550,7 +630,7 @@
                     <pic:cNvPicPr/>
                   </pic:nvPicPr>
                   <pic:blipFill>
-                    <a:blip r:embed="rId8"/>
+                    <a:blip r:embed="rId10"/>
                     <a:stretch>
                       <a:fillRect/>
                     </a:stretch>
@@ -558,7 +638,7 @@
                   <pic:spPr>
                     <a:xfrm>
                       <a:off x="0" y="0"/>
-                      <a:ext cx="2428875" cy="4762500"/>
+                      <a:ext cx="2009165" cy="3939540"/>
                     </a:xfrm>
                     <a:prstGeom prst="rect">
                       <a:avLst/>
@@ -576,36 +656,27 @@
         <w:t>A fájlok helyét a navigációs menüben elfoglalt kategória határozza meg</w:t>
       </w:r>
       <w:r>
-        <w:t xml:space="preserve">. A </w:t>
-      </w:r>
-      <w:proofErr w:type="spellStart"/>
-      <w:r>
-        <w:t>views</w:t>
-      </w:r>
-      <w:proofErr w:type="spellEnd"/>
-      <w:r>
-        <w:t xml:space="preserve"> könyvtárban a </w:t>
-      </w:r>
-      <w:proofErr w:type="spellStart"/>
-      <w:r>
-        <w:t>layout</w:t>
-      </w:r>
-      <w:proofErr w:type="spellEnd"/>
-      <w:r>
-        <w:t xml:space="preserve"> out felépítő fájlok találhatók</w:t>
-      </w:r>
-    </w:p>
-    <w:p>
-      <w:r>
-        <w:t xml:space="preserve">A többször felhasználandó metódusokat a </w:t>
-      </w:r>
-      <w:proofErr w:type="spellStart"/>
-      <w:r>
-        <w:t>myTools.ejs</w:t>
-      </w:r>
-      <w:proofErr w:type="spellEnd"/>
-      <w:r>
-        <w:t xml:space="preserve"> tárolja.</w:t>
+        <w:t xml:space="preserve">. A views könyvtárban a </w:t>
+      </w:r>
+      <w:r>
+        <w:t xml:space="preserve">lapokat </w:t>
+      </w:r>
+      <w:r>
+        <w:t xml:space="preserve">felépítő </w:t>
+      </w:r>
+      <w:r>
+        <w:t>sablon</w:t>
+      </w:r>
+      <w:r>
+        <w:t>fájlok találhatók</w:t>
+      </w:r>
+      <w:r>
+        <w:t>.</w:t>
+      </w:r>
+    </w:p>
+    <w:p>
+      <w:r>
+        <w:t>A többször felhasználandó metódusokat a myTools.ejs tárolja.</w:t>
       </w:r>
       <w:r>
         <w:t xml:space="preserve"> A metódusok rövid leírása kommentekben található.</w:t>
@@ -619,28 +690,7 @@
     <w:p>
       <w:r>
         <w:lastRenderedPageBreak/>
-        <w:t xml:space="preserve">Az oldal </w:t>
-      </w:r>
-      <w:proofErr w:type="spellStart"/>
-      <w:r>
-        <w:t>reszponzivitása</w:t>
-      </w:r>
-      <w:proofErr w:type="spellEnd"/>
-      <w:r>
-        <w:t xml:space="preserve"> megfelel a </w:t>
-      </w:r>
-      <w:proofErr w:type="spellStart"/>
-      <w:r>
-        <w:t>Bootstrap</w:t>
-      </w:r>
-      <w:proofErr w:type="spellEnd"/>
-      <w:r>
-        <w:t xml:space="preserve"> által definiált fő töréspontoknak.</w:t>
-      </w:r>
-    </w:p>
-    <w:p>
-      <w:r>
-        <w:t>1400px</w:t>
+        <w:t>Elrendezés</w:t>
       </w:r>
     </w:p>
     <w:p>
@@ -666,7 +716,7 @@
                     </pic:cNvPicPr>
                   </pic:nvPicPr>
                   <pic:blipFill>
-                    <a:blip r:embed="rId9" cstate="print">
+                    <a:blip r:embed="rId11" cstate="print">
                       <a:extLst>
                         <a:ext uri="{28A0092B-C50C-407E-A947-70E740481C1C}">
                           <a14:useLocalDpi xmlns:a14="http://schemas.microsoft.com/office/drawing/2010/main" val="0"/>
@@ -698,258 +748,7 @@
         </w:drawing>
       </w:r>
     </w:p>
-    <w:p>
-      <w:r>
-        <w:t>1200px</w:t>
-      </w:r>
-    </w:p>
-    <w:p>
-      <w:r>
-        <w:rPr>
-          <w:noProof/>
-        </w:rPr>
-        <w:drawing>
-          <wp:inline distT="0" distB="0" distL="0" distR="0" wp14:anchorId="24241F13" wp14:editId="5EAC05CA">
-            <wp:extent cx="5716905" cy="3935730"/>
-            <wp:effectExtent l="0" t="0" r="0" b="7620"/>
-            <wp:docPr id="17" name="Kép 17"/>
-            <wp:cNvGraphicFramePr>
-              <a:graphicFrameLocks xmlns:a="http://schemas.openxmlformats.org/drawingml/2006/main" noChangeAspect="1"/>
-            </wp:cNvGraphicFramePr>
-            <a:graphic xmlns:a="http://schemas.openxmlformats.org/drawingml/2006/main">
-              <a:graphicData uri="http://schemas.openxmlformats.org/drawingml/2006/picture">
-                <pic:pic xmlns:pic="http://schemas.openxmlformats.org/drawingml/2006/picture">
-                  <pic:nvPicPr>
-                    <pic:cNvPr id="0" name="Picture 2"/>
-                    <pic:cNvPicPr>
-                      <a:picLocks noChangeAspect="1" noChangeArrowheads="1"/>
-                    </pic:cNvPicPr>
-                  </pic:nvPicPr>
-                  <pic:blipFill>
-                    <a:blip r:embed="rId10">
-                      <a:extLst>
-                        <a:ext uri="{28A0092B-C50C-407E-A947-70E740481C1C}">
-                          <a14:useLocalDpi xmlns:a14="http://schemas.microsoft.com/office/drawing/2010/main" val="0"/>
-                        </a:ext>
-                      </a:extLst>
-                    </a:blip>
-                    <a:srcRect/>
-                    <a:stretch>
-                      <a:fillRect/>
-                    </a:stretch>
-                  </pic:blipFill>
-                  <pic:spPr bwMode="auto">
-                    <a:xfrm>
-                      <a:off x="0" y="0"/>
-                      <a:ext cx="5716905" cy="3935730"/>
-                    </a:xfrm>
-                    <a:prstGeom prst="rect">
-                      <a:avLst/>
-                    </a:prstGeom>
-                    <a:noFill/>
-                    <a:ln>
-                      <a:noFill/>
-                    </a:ln>
-                  </pic:spPr>
-                </pic:pic>
-              </a:graphicData>
-            </a:graphic>
-          </wp:inline>
-        </w:drawing>
-      </w:r>
-    </w:p>
     <w:p/>
-    <w:p>
-      <w:r>
-        <w:lastRenderedPageBreak/>
-        <w:t>992px</w:t>
-      </w:r>
-    </w:p>
-    <w:p>
-      <w:pPr>
-        <w:jc w:val="center"/>
-      </w:pPr>
-      <w:r>
-        <w:rPr>
-          <w:noProof/>
-        </w:rPr>
-        <w:drawing>
-          <wp:inline distT="0" distB="0" distL="0" distR="0" wp14:anchorId="2C2FCC8F" wp14:editId="7AC12623">
-            <wp:extent cx="4572000" cy="3807983"/>
-            <wp:effectExtent l="0" t="0" r="0" b="2540"/>
-            <wp:docPr id="18" name="Kép 18"/>
-            <wp:cNvGraphicFramePr>
-              <a:graphicFrameLocks xmlns:a="http://schemas.openxmlformats.org/drawingml/2006/main" noChangeAspect="1"/>
-            </wp:cNvGraphicFramePr>
-            <a:graphic xmlns:a="http://schemas.openxmlformats.org/drawingml/2006/main">
-              <a:graphicData uri="http://schemas.openxmlformats.org/drawingml/2006/picture">
-                <pic:pic xmlns:pic="http://schemas.openxmlformats.org/drawingml/2006/picture">
-                  <pic:nvPicPr>
-                    <pic:cNvPr id="0" name="Picture 3"/>
-                    <pic:cNvPicPr>
-                      <a:picLocks noChangeAspect="1" noChangeArrowheads="1"/>
-                    </pic:cNvPicPr>
-                  </pic:nvPicPr>
-                  <pic:blipFill>
-                    <a:blip r:embed="rId11">
-                      <a:extLst>
-                        <a:ext uri="{28A0092B-C50C-407E-A947-70E740481C1C}">
-                          <a14:useLocalDpi xmlns:a14="http://schemas.microsoft.com/office/drawing/2010/main" val="0"/>
-                        </a:ext>
-                      </a:extLst>
-                    </a:blip>
-                    <a:srcRect/>
-                    <a:stretch>
-                      <a:fillRect/>
-                    </a:stretch>
-                  </pic:blipFill>
-                  <pic:spPr bwMode="auto">
-                    <a:xfrm>
-                      <a:off x="0" y="0"/>
-                      <a:ext cx="4606039" cy="3836334"/>
-                    </a:xfrm>
-                    <a:prstGeom prst="rect">
-                      <a:avLst/>
-                    </a:prstGeom>
-                    <a:noFill/>
-                    <a:ln>
-                      <a:noFill/>
-                    </a:ln>
-                  </pic:spPr>
-                </pic:pic>
-              </a:graphicData>
-            </a:graphic>
-          </wp:inline>
-        </w:drawing>
-      </w:r>
-    </w:p>
-    <w:p>
-      <w:r>
-        <w:t>768px</w:t>
-      </w:r>
-    </w:p>
-    <w:p>
-      <w:pPr>
-        <w:jc w:val="center"/>
-      </w:pPr>
-      <w:r>
-        <w:rPr>
-          <w:noProof/>
-        </w:rPr>
-        <w:drawing>
-          <wp:inline distT="0" distB="0" distL="0" distR="0" wp14:anchorId="6B9BA085" wp14:editId="58B21180">
-            <wp:extent cx="3985536" cy="4293704"/>
-            <wp:effectExtent l="0" t="0" r="0" b="0"/>
-            <wp:docPr id="19" name="Kép 19"/>
-            <wp:cNvGraphicFramePr>
-              <a:graphicFrameLocks xmlns:a="http://schemas.openxmlformats.org/drawingml/2006/main" noChangeAspect="1"/>
-            </wp:cNvGraphicFramePr>
-            <a:graphic xmlns:a="http://schemas.openxmlformats.org/drawingml/2006/main">
-              <a:graphicData uri="http://schemas.openxmlformats.org/drawingml/2006/picture">
-                <pic:pic xmlns:pic="http://schemas.openxmlformats.org/drawingml/2006/picture">
-                  <pic:nvPicPr>
-                    <pic:cNvPr id="0" name="Picture 4"/>
-                    <pic:cNvPicPr>
-                      <a:picLocks noChangeAspect="1" noChangeArrowheads="1"/>
-                    </pic:cNvPicPr>
-                  </pic:nvPicPr>
-                  <pic:blipFill>
-                    <a:blip r:embed="rId12">
-                      <a:extLst>
-                        <a:ext uri="{28A0092B-C50C-407E-A947-70E740481C1C}">
-                          <a14:useLocalDpi xmlns:a14="http://schemas.microsoft.com/office/drawing/2010/main" val="0"/>
-                        </a:ext>
-                      </a:extLst>
-                    </a:blip>
-                    <a:srcRect/>
-                    <a:stretch>
-                      <a:fillRect/>
-                    </a:stretch>
-                  </pic:blipFill>
-                  <pic:spPr bwMode="auto">
-                    <a:xfrm>
-                      <a:off x="0" y="0"/>
-                      <a:ext cx="4004030" cy="4313628"/>
-                    </a:xfrm>
-                    <a:prstGeom prst="rect">
-                      <a:avLst/>
-                    </a:prstGeom>
-                    <a:noFill/>
-                    <a:ln>
-                      <a:noFill/>
-                    </a:ln>
-                  </pic:spPr>
-                </pic:pic>
-              </a:graphicData>
-            </a:graphic>
-          </wp:inline>
-        </w:drawing>
-      </w:r>
-    </w:p>
-    <w:p>
-      <w:r>
-        <w:lastRenderedPageBreak/>
-        <w:t>567px</w:t>
-      </w:r>
-    </w:p>
-    <w:p>
-      <w:pPr>
-        <w:jc w:val="center"/>
-      </w:pPr>
-      <w:r>
-        <w:rPr>
-          <w:noProof/>
-        </w:rPr>
-        <w:drawing>
-          <wp:inline distT="0" distB="0" distL="0" distR="0" wp14:anchorId="400586CC" wp14:editId="3C87B2DE">
-            <wp:extent cx="2225571" cy="3196425"/>
-            <wp:effectExtent l="0" t="0" r="3810" b="4445"/>
-            <wp:docPr id="20" name="Kép 20"/>
-            <wp:cNvGraphicFramePr>
-              <a:graphicFrameLocks xmlns:a="http://schemas.openxmlformats.org/drawingml/2006/main" noChangeAspect="1"/>
-            </wp:cNvGraphicFramePr>
-            <a:graphic xmlns:a="http://schemas.openxmlformats.org/drawingml/2006/main">
-              <a:graphicData uri="http://schemas.openxmlformats.org/drawingml/2006/picture">
-                <pic:pic xmlns:pic="http://schemas.openxmlformats.org/drawingml/2006/picture">
-                  <pic:nvPicPr>
-                    <pic:cNvPr id="0" name="Picture 5"/>
-                    <pic:cNvPicPr>
-                      <a:picLocks noChangeAspect="1" noChangeArrowheads="1"/>
-                    </pic:cNvPicPr>
-                  </pic:nvPicPr>
-                  <pic:blipFill>
-                    <a:blip r:embed="rId13" cstate="print">
-                      <a:extLst>
-                        <a:ext uri="{28A0092B-C50C-407E-A947-70E740481C1C}">
-                          <a14:useLocalDpi xmlns:a14="http://schemas.microsoft.com/office/drawing/2010/main" val="0"/>
-                        </a:ext>
-                      </a:extLst>
-                    </a:blip>
-                    <a:srcRect/>
-                    <a:stretch>
-                      <a:fillRect/>
-                    </a:stretch>
-                  </pic:blipFill>
-                  <pic:spPr bwMode="auto">
-                    <a:xfrm>
-                      <a:off x="0" y="0"/>
-                      <a:ext cx="2230865" cy="3204029"/>
-                    </a:xfrm>
-                    <a:prstGeom prst="rect">
-                      <a:avLst/>
-                    </a:prstGeom>
-                    <a:noFill/>
-                    <a:ln>
-                      <a:noFill/>
-                    </a:ln>
-                  </pic:spPr>
-                </pic:pic>
-              </a:graphicData>
-            </a:graphic>
-          </wp:inline>
-        </w:drawing>
-      </w:r>
-    </w:p>
     <w:p>
       <w:pPr>
         <w:jc w:val="center"/>
@@ -984,7 +783,7 @@
                     </pic:cNvPicPr>
                   </pic:nvPicPr>
                   <pic:blipFill>
-                    <a:blip r:embed="rId14">
+                    <a:blip r:embed="rId12">
                       <a:extLst>
                         <a:ext uri="{28A0092B-C50C-407E-A947-70E740481C1C}">
                           <a14:useLocalDpi xmlns:a14="http://schemas.microsoft.com/office/drawing/2010/main" val="0"/>
@@ -1020,29 +819,12 @@
     <w:p/>
     <w:p>
       <w:r>
-        <w:lastRenderedPageBreak/>
         <w:t>Szerver</w:t>
       </w:r>
     </w:p>
     <w:p>
       <w:r>
-        <w:t xml:space="preserve">A szerver végzi az </w:t>
-      </w:r>
-      <w:proofErr w:type="spellStart"/>
-      <w:r>
-        <w:t>Endpointok</w:t>
-      </w:r>
-      <w:proofErr w:type="spellEnd"/>
-      <w:r>
-        <w:t xml:space="preserve"> meghívását és az </w:t>
-      </w:r>
-      <w:proofErr w:type="spellStart"/>
-      <w:r>
-        <w:t>ejs</w:t>
-      </w:r>
-      <w:proofErr w:type="spellEnd"/>
-      <w:r>
-        <w:t xml:space="preserve"> fájlok megjelenítését</w:t>
+        <w:t>A szerver végzi az Endpointok meghívását és az ejs fájlok megjelenítését</w:t>
       </w:r>
       <w:r>
         <w:t>, valamint itt történik a session kezelés és a jogosultság kezelés.</w:t>
@@ -1063,9 +845,9 @@
           <w:noProof/>
         </w:rPr>
         <w:drawing>
-          <wp:inline distT="0" distB="0" distL="0" distR="0" wp14:anchorId="37D21782" wp14:editId="11DC9804">
-            <wp:extent cx="3238500" cy="2619375"/>
-            <wp:effectExtent l="0" t="0" r="0" b="9525"/>
+          <wp:inline distT="0" distB="0" distL="0" distR="0" wp14:anchorId="37D21782" wp14:editId="548DA846">
+            <wp:extent cx="2705100" cy="2187949"/>
+            <wp:effectExtent l="0" t="0" r="0" b="3175"/>
             <wp:docPr id="5" name="Kép 5" descr="A képen szöveg látható&#10;&#10;Automatikusan generált leírás"/>
             <wp:cNvGraphicFramePr>
               <a:graphicFrameLocks xmlns:a="http://schemas.openxmlformats.org/drawingml/2006/main" noChangeAspect="1"/>
@@ -1078,7 +860,7 @@
                     <pic:cNvPicPr/>
                   </pic:nvPicPr>
                   <pic:blipFill>
-                    <a:blip r:embed="rId15"/>
+                    <a:blip r:embed="rId13"/>
                     <a:stretch>
                       <a:fillRect/>
                     </a:stretch>
@@ -1086,7 +868,7 @@
                   <pic:spPr>
                     <a:xfrm>
                       <a:off x="0" y="0"/>
-                      <a:ext cx="3238500" cy="2619375"/>
+                      <a:ext cx="2713144" cy="2194455"/>
                     </a:xfrm>
                     <a:prstGeom prst="rect">
                       <a:avLst/>
@@ -1101,15 +883,13 @@
     </w:p>
     <w:p>
       <w:r>
-        <w:t xml:space="preserve">A kontrollerek felelősek a lapok betöltéséért és az API </w:t>
-      </w:r>
-      <w:proofErr w:type="spellStart"/>
-      <w:r>
-        <w:t>endpointok</w:t>
-      </w:r>
-      <w:proofErr w:type="spellEnd"/>
-      <w:r>
-        <w:t xml:space="preserve"> meghívásáért</w:t>
+        <w:t>A kontrollerek</w:t>
+      </w:r>
+      <w:r>
+        <w:t>(controllers)</w:t>
+      </w:r>
+      <w:r>
+        <w:t xml:space="preserve"> felelősek a lapok betöltéséért és az API endpointok meghívásáért</w:t>
       </w:r>
       <w:r>
         <w:t>. A</w:t>
@@ -1117,11 +897,12 @@
       <w:r>
         <w:t xml:space="preserve"> </w:t>
       </w:r>
-      <w:proofErr w:type="spellStart"/>
       <w:r>
         <w:t>routing</w:t>
       </w:r>
-      <w:proofErr w:type="spellEnd"/>
+      <w:r>
+        <w:t>(routes)</w:t>
+      </w:r>
       <w:r>
         <w:t xml:space="preserve"> a navigációs menü pontjai, illetve a felhasználói és adminisztrátori fiók</w:t>
       </w:r>
@@ -1147,9 +928,9 @@
           <w:noProof/>
         </w:rPr>
         <w:drawing>
-          <wp:inline distT="0" distB="0" distL="0" distR="0" wp14:anchorId="5A9D93A9" wp14:editId="6A36A5FD">
-            <wp:extent cx="3248025" cy="2238375"/>
-            <wp:effectExtent l="0" t="0" r="9525" b="9525"/>
+          <wp:inline distT="0" distB="0" distL="0" distR="0" wp14:anchorId="5A9D93A9" wp14:editId="22BEEE43">
+            <wp:extent cx="2697480" cy="1858967"/>
+            <wp:effectExtent l="0" t="0" r="7620" b="8255"/>
             <wp:docPr id="7" name="Kép 7" descr="A képen szöveg látható&#10;&#10;Automatikusan generált leírás"/>
             <wp:cNvGraphicFramePr>
               <a:graphicFrameLocks xmlns:a="http://schemas.openxmlformats.org/drawingml/2006/main" noChangeAspect="1"/>
@@ -1162,7 +943,7 @@
                     <pic:cNvPicPr/>
                   </pic:nvPicPr>
                   <pic:blipFill>
-                    <a:blip r:embed="rId16"/>
+                    <a:blip r:embed="rId14"/>
                     <a:stretch>
                       <a:fillRect/>
                     </a:stretch>
@@ -1170,7 +951,7 @@
                   <pic:spPr>
                     <a:xfrm>
                       <a:off x="0" y="0"/>
-                      <a:ext cx="3248025" cy="2238375"/>
+                      <a:ext cx="2704091" cy="1863523"/>
                     </a:xfrm>
                     <a:prstGeom prst="rect">
                       <a:avLst/>
@@ -1192,9 +973,9 @@
           <w:noProof/>
         </w:rPr>
         <w:drawing>
-          <wp:inline distT="0" distB="0" distL="0" distR="0" wp14:anchorId="0B4528C5" wp14:editId="7739BD38">
-            <wp:extent cx="3162300" cy="1514475"/>
-            <wp:effectExtent l="0" t="0" r="0" b="9525"/>
+          <wp:inline distT="0" distB="0" distL="0" distR="0" wp14:anchorId="0B4528C5" wp14:editId="51048FEF">
+            <wp:extent cx="2659380" cy="1273619"/>
+            <wp:effectExtent l="0" t="0" r="7620" b="3175"/>
             <wp:docPr id="8" name="Kép 8" descr="A képen szöveg látható&#10;&#10;Automatikusan generált leírás"/>
             <wp:cNvGraphicFramePr>
               <a:graphicFrameLocks xmlns:a="http://schemas.openxmlformats.org/drawingml/2006/main" noChangeAspect="1"/>
@@ -1207,7 +988,7 @@
                     <pic:cNvPicPr/>
                   </pic:nvPicPr>
                   <pic:blipFill>
-                    <a:blip r:embed="rId17"/>
+                    <a:blip r:embed="rId15"/>
                     <a:stretch>
                       <a:fillRect/>
                     </a:stretch>
@@ -1215,7 +996,7 @@
                   <pic:spPr>
                     <a:xfrm>
                       <a:off x="0" y="0"/>
-                      <a:ext cx="3162300" cy="1514475"/>
+                      <a:ext cx="2677310" cy="1282206"/>
                     </a:xfrm>
                     <a:prstGeom prst="rect">
                       <a:avLst/>
@@ -1230,10 +1011,7 @@
     </w:p>
     <w:p>
       <w:r>
-        <w:t xml:space="preserve"> </w:t>
-      </w:r>
-      <w:r>
-        <w:br/>
+        <w:br w:type="page"/>
       </w:r>
     </w:p>
     <w:p>
@@ -1251,55 +1029,7 @@
           <w:i/>
           <w:iCs/>
         </w:rPr>
-        <w:t>„{</w:t>
-      </w:r>
-      <w:proofErr w:type="spellStart"/>
-      <w:r>
-        <w:rPr>
-          <w:i/>
-          <w:iCs/>
-        </w:rPr>
-        <w:t>success</w:t>
-      </w:r>
-      <w:proofErr w:type="spellEnd"/>
-      <w:r>
-        <w:rPr>
-          <w:i/>
-          <w:iCs/>
-        </w:rPr>
-        <w:t xml:space="preserve">: </w:t>
-      </w:r>
-      <w:proofErr w:type="spellStart"/>
-      <w:r>
-        <w:rPr>
-          <w:i/>
-          <w:iCs/>
-        </w:rPr>
-        <w:t>false</w:t>
-      </w:r>
-      <w:proofErr w:type="spellEnd"/>
-      <w:r>
-        <w:rPr>
-          <w:i/>
-          <w:iCs/>
-        </w:rPr>
-        <w:t xml:space="preserve"> / </w:t>
-      </w:r>
-      <w:proofErr w:type="spellStart"/>
-      <w:r>
-        <w:rPr>
-          <w:i/>
-          <w:iCs/>
-        </w:rPr>
-        <w:t>true</w:t>
-      </w:r>
-      <w:proofErr w:type="spellEnd"/>
-      <w:r>
-        <w:rPr>
-          <w:i/>
-          <w:iCs/>
-        </w:rPr>
-        <w:t>}”</w:t>
+        <w:t>„{success: false / true}”</w:t>
       </w:r>
       <w:r>
         <w:t xml:space="preserve"> objektum által, ezáltal a szerver tudja, hogy a kérés végbement vagy sem, illetve hiba üzeneteket vagy adatokat társít a kérés mellé szükségszerűen. A fájlstruktúra MVC mintát követ. A szerverrel ellentétben nem tartalmaz nézeteket, helyette az adatmodelleket tartalmazza.</w:t>
@@ -1314,8 +1044,8 @@
           <w:noProof/>
         </w:rPr>
         <w:drawing>
-          <wp:inline distT="0" distB="0" distL="0" distR="0" wp14:anchorId="76D9BDFC" wp14:editId="043D2FEF">
-            <wp:extent cx="1932167" cy="1887058"/>
+          <wp:inline distT="0" distB="0" distL="0" distR="0" wp14:anchorId="76D9BDFC" wp14:editId="3498A2E6">
+            <wp:extent cx="1931451" cy="1886358"/>
             <wp:effectExtent l="0" t="0" r="0" b="0"/>
             <wp:docPr id="9" name="Kép 9" descr="A képen szöveg látható&#10;&#10;Automatikusan generált leírás"/>
             <wp:cNvGraphicFramePr>
@@ -1329,7 +1059,7 @@
                     <pic:cNvPicPr/>
                   </pic:nvPicPr>
                   <pic:blipFill>
-                    <a:blip r:embed="rId18"/>
+                    <a:blip r:embed="rId16"/>
                     <a:stretch>
                       <a:fillRect/>
                     </a:stretch>
@@ -1337,7 +1067,7 @@
                   <pic:spPr>
                     <a:xfrm>
                       <a:off x="0" y="0"/>
-                      <a:ext cx="1946789" cy="1901338"/>
+                      <a:ext cx="1956097" cy="1910428"/>
                     </a:xfrm>
                     <a:prstGeom prst="rect">
                       <a:avLst/>
@@ -1352,23 +1082,19 @@
     </w:p>
     <w:p>
       <w:r>
-        <w:t xml:space="preserve">A kontrollerek és a </w:t>
-      </w:r>
-      <w:proofErr w:type="spellStart"/>
-      <w:r>
-        <w:t>routing</w:t>
-      </w:r>
-      <w:proofErr w:type="spellEnd"/>
-      <w:r>
-        <w:t xml:space="preserve"> </w:t>
-      </w:r>
-      <w:proofErr w:type="spellStart"/>
-      <w:r>
-        <w:t>funkciónként</w:t>
-      </w:r>
-      <w:proofErr w:type="spellEnd"/>
-      <w:r>
-        <w:t xml:space="preserve"> vannak csoportosítva, ha egy funkciónak egy bizonyos jogosultsághoz specifikus akkor külön kontrollerhez kerül.</w:t>
+        <w:t>A kontrollerek</w:t>
+      </w:r>
+      <w:r>
+        <w:t>(controllers)</w:t>
+      </w:r>
+      <w:r>
+        <w:t xml:space="preserve"> és a routing</w:t>
+      </w:r>
+      <w:r>
+        <w:t>(routes)</w:t>
+      </w:r>
+      <w:r>
+        <w:t xml:space="preserve"> funkciónként vannak csoportosítva, ha egy funkciónak egy bizonyos jogosultsághoz specifikus akkor külön kontrollerhez kerül.</w:t>
       </w:r>
     </w:p>
     <w:p>
@@ -1380,9 +1106,9 @@
           <w:noProof/>
         </w:rPr>
         <w:drawing>
-          <wp:inline distT="0" distB="0" distL="0" distR="0" wp14:anchorId="784D74FE" wp14:editId="5F3BF786">
-            <wp:extent cx="2189857" cy="1152939"/>
-            <wp:effectExtent l="0" t="0" r="1270" b="9525"/>
+          <wp:inline distT="0" distB="0" distL="0" distR="0" wp14:anchorId="784D74FE" wp14:editId="282CFDF5">
+            <wp:extent cx="2310991" cy="1216715"/>
+            <wp:effectExtent l="0" t="0" r="0" b="2540"/>
             <wp:docPr id="11" name="Kép 11" descr="A képen szöveg látható&#10;&#10;Automatikusan generált leírás"/>
             <wp:cNvGraphicFramePr>
               <a:graphicFrameLocks xmlns:a="http://schemas.openxmlformats.org/drawingml/2006/main" noChangeAspect="1"/>
@@ -1395,7 +1121,7 @@
                     <pic:cNvPicPr/>
                   </pic:nvPicPr>
                   <pic:blipFill>
-                    <a:blip r:embed="rId19"/>
+                    <a:blip r:embed="rId17"/>
                     <a:stretch>
                       <a:fillRect/>
                     </a:stretch>
@@ -1403,7 +1129,7 @@
                   <pic:spPr>
                     <a:xfrm>
                       <a:off x="0" y="0"/>
-                      <a:ext cx="2206511" cy="1161707"/>
+                      <a:ext cx="2333684" cy="1228663"/>
                     </a:xfrm>
                     <a:prstGeom prst="rect">
                       <a:avLst/>
@@ -1425,9 +1151,9 @@
           <w:noProof/>
         </w:rPr>
         <w:drawing>
-          <wp:inline distT="0" distB="0" distL="0" distR="0" wp14:anchorId="26A491B9" wp14:editId="1D9099BD">
-            <wp:extent cx="2189989" cy="1113183"/>
-            <wp:effectExtent l="0" t="0" r="1270" b="0"/>
+          <wp:inline distT="0" distB="0" distL="0" distR="0" wp14:anchorId="26A491B9" wp14:editId="21BC0EC0">
+            <wp:extent cx="2379980" cy="1209756"/>
+            <wp:effectExtent l="0" t="0" r="1270" b="9525"/>
             <wp:docPr id="12" name="Kép 12" descr="A képen szöveg látható&#10;&#10;Automatikusan generált leírás"/>
             <wp:cNvGraphicFramePr>
               <a:graphicFrameLocks xmlns:a="http://schemas.openxmlformats.org/drawingml/2006/main" noChangeAspect="1"/>
@@ -1440,7 +1166,7 @@
                     <pic:cNvPicPr/>
                   </pic:nvPicPr>
                   <pic:blipFill>
-                    <a:blip r:embed="rId20"/>
+                    <a:blip r:embed="rId18"/>
                     <a:stretch>
                       <a:fillRect/>
                     </a:stretch>
@@ -1448,7 +1174,7 @@
                   <pic:spPr>
                     <a:xfrm>
                       <a:off x="0" y="0"/>
-                      <a:ext cx="2233524" cy="1135312"/>
+                      <a:ext cx="2430156" cy="1235261"/>
                     </a:xfrm>
                     <a:prstGeom prst="rect">
                       <a:avLst/>
@@ -1463,36 +1189,13 @@
     </w:p>
     <w:p>
       <w:r>
-        <w:t xml:space="preserve">Az adatmodellek adatbázis </w:t>
-      </w:r>
-      <w:proofErr w:type="spellStart"/>
-      <w:r>
-        <w:t>táblánként</w:t>
-      </w:r>
-      <w:proofErr w:type="spellEnd"/>
-      <w:r>
-        <w:t xml:space="preserve"> szervezendők, a </w:t>
-      </w:r>
-      <w:proofErr w:type="spellStart"/>
-      <w:r>
-        <w:t>Sequelize</w:t>
-      </w:r>
-      <w:proofErr w:type="spellEnd"/>
-      <w:r>
-        <w:t xml:space="preserve"> működéséhez elengedhetetlenek.</w:t>
+        <w:t>Az adatmodellek adatbázis táblánként szervezendők, a Sequelize működéséhez elengedhetetlenek.</w:t>
       </w:r>
       <w:r>
         <w:br/>
-      </w:r>
-      <w:proofErr w:type="spellStart"/>
-      <w:r>
-        <w:t>Sequelize</w:t>
-      </w:r>
-      <w:proofErr w:type="spellEnd"/>
-      <w:r>
-        <w:t xml:space="preserve"> dokumentáció: </w:t>
-      </w:r>
-      <w:hyperlink r:id="rId21" w:history="1">
+        <w:t xml:space="preserve">Sequelize dokumentáció: </w:t>
+      </w:r>
+      <w:hyperlink r:id="rId19" w:history="1">
         <w:r>
           <w:rPr>
             <w:rStyle w:val="Hiperhivatkozs"/>
@@ -1500,11 +1203,6 @@
           <w:t>https://sequelize.org/docs/v6/</w:t>
         </w:r>
       </w:hyperlink>
-    </w:p>
-    <w:p>
-      <w:pPr>
-        <w:jc w:val="center"/>
-      </w:pPr>
     </w:p>
     <w:p>
       <w:pPr>
@@ -1530,7 +1228,7 @@
                     <pic:cNvPicPr/>
                   </pic:nvPicPr>
                   <pic:blipFill>
-                    <a:blip r:embed="rId22"/>
+                    <a:blip r:embed="rId20"/>
                     <a:stretch>
                       <a:fillRect/>
                     </a:stretch>
@@ -1553,21 +1251,18 @@
     </w:p>
     <w:p>
       <w:r>
+        <w:br w:type="page"/>
+      </w:r>
+    </w:p>
+    <w:p>
+      <w:r>
         <w:lastRenderedPageBreak/>
         <w:t>Adatbázis</w:t>
       </w:r>
     </w:p>
     <w:p>
       <w:r>
-        <w:t xml:space="preserve">Az adatok SQL adatbázisban tárolódnak, </w:t>
-      </w:r>
-      <w:proofErr w:type="spellStart"/>
-      <w:r>
-        <w:t>Sequelize</w:t>
-      </w:r>
-      <w:proofErr w:type="spellEnd"/>
-      <w:r>
-        <w:t xml:space="preserve"> ORM felhasználásával a komplikált lekérések elkerülése érdekében.</w:t>
+        <w:t>Az adatok SQL adatbázisban tárolódnak, Sequelize ORM felhasználásával a komplikált lekérések elkerülése érdekében.</w:t>
       </w:r>
     </w:p>
     <w:p>
@@ -1576,10 +1271,10 @@
           <w:noProof/>
         </w:rPr>
         <w:drawing>
-          <wp:inline distT="0" distB="0" distL="0" distR="0" wp14:anchorId="0917426F" wp14:editId="50791549">
-            <wp:extent cx="5760720" cy="4110355"/>
-            <wp:effectExtent l="0" t="0" r="0" b="4445"/>
-            <wp:docPr id="2" name="Kép 2"/>
+          <wp:inline distT="0" distB="0" distL="0" distR="0" wp14:anchorId="77397168" wp14:editId="1E43A5DB">
+            <wp:extent cx="5760720" cy="3614420"/>
+            <wp:effectExtent l="0" t="0" r="0" b="5080"/>
+            <wp:docPr id="4" name="Kép 4"/>
             <wp:cNvGraphicFramePr>
               <a:graphicFrameLocks xmlns:a="http://schemas.openxmlformats.org/drawingml/2006/main" noChangeAspect="1"/>
             </wp:cNvGraphicFramePr>
@@ -1591,7 +1286,7 @@
                     <pic:cNvPicPr/>
                   </pic:nvPicPr>
                   <pic:blipFill>
-                    <a:blip r:embed="rId23"/>
+                    <a:blip r:embed="rId21"/>
                     <a:stretch>
                       <a:fillRect/>
                     </a:stretch>
@@ -1599,7 +1294,7 @@
                   <pic:spPr>
                     <a:xfrm>
                       <a:off x="0" y="0"/>
-                      <a:ext cx="5760720" cy="4110355"/>
+                      <a:ext cx="5760720" cy="3614420"/>
                     </a:xfrm>
                     <a:prstGeom prst="rect">
                       <a:avLst/>
@@ -1612,66 +1307,6 @@
         </w:drawing>
       </w:r>
     </w:p>
-    <w:p>
-      <w:r>
-        <w:t>Munkamenet szervezés</w:t>
-      </w:r>
-    </w:p>
-    <w:p>
-      <w:r>
-        <w:t xml:space="preserve">A feladatok kiosztása és a verzió kezelés </w:t>
-      </w:r>
-      <w:proofErr w:type="spellStart"/>
-      <w:r>
-        <w:t>Jira</w:t>
-      </w:r>
-      <w:proofErr w:type="spellEnd"/>
-      <w:r>
-        <w:t xml:space="preserve"> és </w:t>
-      </w:r>
-      <w:proofErr w:type="spellStart"/>
-      <w:r>
-        <w:t>Git</w:t>
-      </w:r>
-      <w:r>
-        <w:t>h</w:t>
-      </w:r>
-      <w:r>
-        <w:t>ub</w:t>
-      </w:r>
-      <w:proofErr w:type="spellEnd"/>
-      <w:r>
-        <w:t xml:space="preserve"> párhuzamos használatával történik</w:t>
-      </w:r>
-      <w:r>
-        <w:t>.</w:t>
-      </w:r>
-      <w:r>
-        <w:t xml:space="preserve"> A sprintek 4 hetesek.</w:t>
-      </w:r>
-      <w:r>
-        <w:t xml:space="preserve"> Minden egyes feladat egy </w:t>
-      </w:r>
-      <w:proofErr w:type="spellStart"/>
-      <w:r>
-        <w:t>Github</w:t>
-      </w:r>
-      <w:proofErr w:type="spellEnd"/>
-      <w:r>
-        <w:t xml:space="preserve"> </w:t>
-      </w:r>
-      <w:proofErr w:type="spellStart"/>
-      <w:r>
-        <w:t>branch</w:t>
-      </w:r>
-      <w:proofErr w:type="spellEnd"/>
-      <w:r>
-        <w:t>.</w:t>
-      </w:r>
-      <w:r>
-        <w:t xml:space="preserve"> </w:t>
-      </w:r>
-    </w:p>
     <w:p/>
     <w:p>
       <w:r>
@@ -1680,7 +1315,13 @@
     </w:p>
     <w:p>
       <w:r>
-        <w:t>Frontend tesztek</w:t>
+        <w:t>Frontend</w:t>
+      </w:r>
+      <w:r>
+        <w:t xml:space="preserve"> funkcionális</w:t>
+      </w:r>
+      <w:r>
+        <w:t xml:space="preserve"> tesztek</w:t>
       </w:r>
       <w:r>
         <w:t>:</w:t>
@@ -1692,37 +1333,28 @@
           <w:i/>
           <w:iCs/>
         </w:rPr>
-        <w:t>„</w:t>
-      </w:r>
-      <w:proofErr w:type="spellStart"/>
+        <w:t>„Codey/Dokumentumok/</w:t>
+      </w:r>
       <w:r>
         <w:rPr>
           <w:i/>
           <w:iCs/>
         </w:rPr>
-        <w:t>Codey</w:t>
-      </w:r>
-      <w:proofErr w:type="spellEnd"/>
+        <w:t>Frontend</w:t>
+      </w:r>
       <w:r>
         <w:rPr>
           <w:i/>
           <w:iCs/>
         </w:rPr>
-        <w:t>/Dokumentumok</w:t>
+        <w:t>_</w:t>
       </w:r>
       <w:r>
         <w:rPr>
           <w:i/>
           <w:iCs/>
         </w:rPr>
-        <w:t>/</w:t>
-      </w:r>
-      <w:r>
-        <w:rPr>
-          <w:i/>
-          <w:iCs/>
-        </w:rPr>
-        <w:t>Frontend tesztek.docx</w:t>
+        <w:t>tesztek.docx</w:t>
       </w:r>
       <w:r>
         <w:rPr>
@@ -1737,7 +1369,13 @@
     </w:p>
     <w:p>
       <w:r>
-        <w:t>Backend tesztek</w:t>
+        <w:t xml:space="preserve">Backend </w:t>
+      </w:r>
+      <w:r>
+        <w:t>egység</w:t>
+      </w:r>
+      <w:r>
+        <w:t>tesztek</w:t>
       </w:r>
       <w:r>
         <w:t>:</w:t>
@@ -1760,13 +1398,8 @@
         <w:t>r</w:t>
       </w:r>
       <w:r>
-        <w:t xml:space="preserve">int egy </w:t>
-      </w:r>
-      <w:proofErr w:type="spellStart"/>
-      <w:r>
-        <w:t>GitBash</w:t>
-      </w:r>
-      <w:proofErr w:type="spellEnd"/>
+        <w:t>int egy GitBash</w:t>
+      </w:r>
       <w:r>
         <w:t xml:space="preserve"> terminálra és a következő parancsok futtatására </w:t>
       </w:r>
@@ -1796,21 +1429,11 @@
         <w:t>projekt mappa útvonala</w:t>
       </w:r>
       <w:r>
-        <w:t>%/</w:t>
-      </w:r>
-      <w:proofErr w:type="spellStart"/>
-      <w:r>
-        <w:t>Codey</w:t>
-      </w:r>
-      <w:proofErr w:type="spellEnd"/>
-      <w:r>
-        <w:t>/Dokumentumok/</w:t>
-      </w:r>
-      <w:proofErr w:type="spellStart"/>
+        <w:t>%/Codey/Dokumentumok/</w:t>
+      </w:r>
       <w:r>
         <w:t>jest</w:t>
       </w:r>
-      <w:proofErr w:type="spellEnd"/>
     </w:p>
     <w:p>
       <w:pPr>
@@ -1820,19 +1443,9 @@
           <w:numId w:val="11"/>
         </w:numPr>
       </w:pPr>
-      <w:proofErr w:type="spellStart"/>
-      <w:r>
-        <w:t>npm</w:t>
-      </w:r>
-      <w:proofErr w:type="spellEnd"/>
-      <w:r>
-        <w:t xml:space="preserve"> i -g </w:t>
-      </w:r>
-      <w:proofErr w:type="spellStart"/>
-      <w:r>
-        <w:t>jest</w:t>
-      </w:r>
-      <w:proofErr w:type="spellEnd"/>
+      <w:r>
+        <w:t>npm i -g jest</w:t>
+      </w:r>
     </w:p>
     <w:p>
       <w:pPr>
@@ -1842,13 +1455,8 @@
           <w:numId w:val="11"/>
         </w:numPr>
       </w:pPr>
-      <w:proofErr w:type="spellStart"/>
-      <w:r>
-        <w:t>npm</w:t>
-      </w:r>
-      <w:proofErr w:type="spellEnd"/>
-      <w:r>
-        <w:t xml:space="preserve"> i</w:t>
+      <w:r>
+        <w:t>npm i</w:t>
       </w:r>
     </w:p>
     <w:p>
@@ -1859,43 +1467,25 @@
           <w:numId w:val="11"/>
         </w:numPr>
       </w:pPr>
-      <w:proofErr w:type="spellStart"/>
       <w:r>
         <w:t>jest</w:t>
       </w:r>
-      <w:proofErr w:type="spellEnd"/>
-    </w:p>
-    <w:p>
-      <w:proofErr w:type="spellStart"/>
-      <w:r>
-        <w:t>jest</w:t>
-      </w:r>
-      <w:proofErr w:type="spellEnd"/>
-      <w:r>
-        <w:t xml:space="preserve"> dokumentáció: </w:t>
-      </w:r>
-      <w:hyperlink r:id="rId24" w:history="1">
+    </w:p>
+    <w:p>
+      <w:r>
+        <w:t xml:space="preserve">jest dokumentáció: </w:t>
+      </w:r>
+      <w:hyperlink r:id="rId22" w:history="1">
         <w:r>
           <w:rPr>
             <w:rStyle w:val="Hiperhivatkozs"/>
           </w:rPr>
-          <w:t>https://jestjs.io/docs/ge</w:t>
-        </w:r>
-        <w:r>
-          <w:rPr>
-            <w:rStyle w:val="Hiperhivatkozs"/>
-          </w:rPr>
-          <w:t>t</w:t>
-        </w:r>
-        <w:r>
-          <w:rPr>
-            <w:rStyle w:val="Hiperhivatkozs"/>
-          </w:rPr>
-          <w:t>ting-started</w:t>
+          <w:t>https://jestjs.io/docs/getting-started</w:t>
         </w:r>
       </w:hyperlink>
     </w:p>
     <w:sectPr>
+      <w:type w:val="continuous"/>
       <w:pgSz w:w="11906" w:h="16838"/>
       <w:pgMar w:top="1417" w:right="1417" w:bottom="1417" w:left="1417" w:header="708" w:footer="708" w:gutter="0"/>
       <w:cols w:space="708"/>
@@ -2179,6 +1769,321 @@
       <w:pPr>
         <w:ind w:left="6480" w:hanging="180"/>
       </w:pPr>
+    </w:lvl>
+  </w:abstractNum>
+  <w:abstractNum w:abstractNumId="11" w15:restartNumberingAfterBreak="0">
+    <w:nsid w:val="55A611B6"/>
+    <w:multiLevelType w:val="hybridMultilevel"/>
+    <w:tmpl w:val="175C8EF0"/>
+    <w:lvl w:ilvl="0" w:tplc="DD745D0C">
+      <w:start w:val="1"/>
+      <w:numFmt w:val="decimal"/>
+      <w:lvlText w:val="%1."/>
+      <w:lvlJc w:val="left"/>
+      <w:pPr>
+        <w:ind w:left="720" w:hanging="360"/>
+      </w:pPr>
+      <w:rPr>
+        <w:rFonts w:hint="default"/>
+      </w:rPr>
+    </w:lvl>
+    <w:lvl w:ilvl="1" w:tplc="040E0019" w:tentative="1">
+      <w:start w:val="1"/>
+      <w:numFmt w:val="lowerLetter"/>
+      <w:lvlText w:val="%2."/>
+      <w:lvlJc w:val="left"/>
+      <w:pPr>
+        <w:ind w:left="1440" w:hanging="360"/>
+      </w:pPr>
+    </w:lvl>
+    <w:lvl w:ilvl="2" w:tplc="040E001B" w:tentative="1">
+      <w:start w:val="1"/>
+      <w:numFmt w:val="lowerRoman"/>
+      <w:lvlText w:val="%3."/>
+      <w:lvlJc w:val="right"/>
+      <w:pPr>
+        <w:ind w:left="2160" w:hanging="180"/>
+      </w:pPr>
+    </w:lvl>
+    <w:lvl w:ilvl="3" w:tplc="040E000F" w:tentative="1">
+      <w:start w:val="1"/>
+      <w:numFmt w:val="decimal"/>
+      <w:lvlText w:val="%4."/>
+      <w:lvlJc w:val="left"/>
+      <w:pPr>
+        <w:ind w:left="2880" w:hanging="360"/>
+      </w:pPr>
+    </w:lvl>
+    <w:lvl w:ilvl="4" w:tplc="040E0019" w:tentative="1">
+      <w:start w:val="1"/>
+      <w:numFmt w:val="lowerLetter"/>
+      <w:lvlText w:val="%5."/>
+      <w:lvlJc w:val="left"/>
+      <w:pPr>
+        <w:ind w:left="3600" w:hanging="360"/>
+      </w:pPr>
+    </w:lvl>
+    <w:lvl w:ilvl="5" w:tplc="040E001B" w:tentative="1">
+      <w:start w:val="1"/>
+      <w:numFmt w:val="lowerRoman"/>
+      <w:lvlText w:val="%6."/>
+      <w:lvlJc w:val="right"/>
+      <w:pPr>
+        <w:ind w:left="4320" w:hanging="180"/>
+      </w:pPr>
+    </w:lvl>
+    <w:lvl w:ilvl="6" w:tplc="040E000F" w:tentative="1">
+      <w:start w:val="1"/>
+      <w:numFmt w:val="decimal"/>
+      <w:lvlText w:val="%7."/>
+      <w:lvlJc w:val="left"/>
+      <w:pPr>
+        <w:ind w:left="5040" w:hanging="360"/>
+      </w:pPr>
+    </w:lvl>
+    <w:lvl w:ilvl="7" w:tplc="040E0019" w:tentative="1">
+      <w:start w:val="1"/>
+      <w:numFmt w:val="lowerLetter"/>
+      <w:lvlText w:val="%8."/>
+      <w:lvlJc w:val="left"/>
+      <w:pPr>
+        <w:ind w:left="5760" w:hanging="360"/>
+      </w:pPr>
+    </w:lvl>
+    <w:lvl w:ilvl="8" w:tplc="040E001B" w:tentative="1">
+      <w:start w:val="1"/>
+      <w:numFmt w:val="lowerRoman"/>
+      <w:lvlText w:val="%9."/>
+      <w:lvlJc w:val="right"/>
+      <w:pPr>
+        <w:ind w:left="6480" w:hanging="180"/>
+      </w:pPr>
+    </w:lvl>
+  </w:abstractNum>
+  <w:abstractNum w:abstractNumId="12" w15:restartNumberingAfterBreak="0">
+    <w:nsid w:val="5FA46922"/>
+    <w:multiLevelType w:val="hybridMultilevel"/>
+    <w:tmpl w:val="23EC794E"/>
+    <w:lvl w:ilvl="0" w:tplc="040E0001">
+      <w:start w:val="1"/>
+      <w:numFmt w:val="bullet"/>
+      <w:lvlText w:val=""/>
+      <w:lvlJc w:val="left"/>
+      <w:pPr>
+        <w:ind w:left="720" w:hanging="360"/>
+      </w:pPr>
+      <w:rPr>
+        <w:rFonts w:ascii="Symbol" w:hAnsi="Symbol" w:hint="default"/>
+      </w:rPr>
+    </w:lvl>
+    <w:lvl w:ilvl="1" w:tplc="040E0003" w:tentative="1">
+      <w:start w:val="1"/>
+      <w:numFmt w:val="bullet"/>
+      <w:lvlText w:val="o"/>
+      <w:lvlJc w:val="left"/>
+      <w:pPr>
+        <w:ind w:left="1440" w:hanging="360"/>
+      </w:pPr>
+      <w:rPr>
+        <w:rFonts w:ascii="Courier New" w:hAnsi="Courier New" w:cs="Courier New" w:hint="default"/>
+      </w:rPr>
+    </w:lvl>
+    <w:lvl w:ilvl="2" w:tplc="040E0005" w:tentative="1">
+      <w:start w:val="1"/>
+      <w:numFmt w:val="bullet"/>
+      <w:lvlText w:val=""/>
+      <w:lvlJc w:val="left"/>
+      <w:pPr>
+        <w:ind w:left="2160" w:hanging="360"/>
+      </w:pPr>
+      <w:rPr>
+        <w:rFonts w:ascii="Wingdings" w:hAnsi="Wingdings" w:hint="default"/>
+      </w:rPr>
+    </w:lvl>
+    <w:lvl w:ilvl="3" w:tplc="040E0001" w:tentative="1">
+      <w:start w:val="1"/>
+      <w:numFmt w:val="bullet"/>
+      <w:lvlText w:val=""/>
+      <w:lvlJc w:val="left"/>
+      <w:pPr>
+        <w:ind w:left="2880" w:hanging="360"/>
+      </w:pPr>
+      <w:rPr>
+        <w:rFonts w:ascii="Symbol" w:hAnsi="Symbol" w:hint="default"/>
+      </w:rPr>
+    </w:lvl>
+    <w:lvl w:ilvl="4" w:tplc="040E0003" w:tentative="1">
+      <w:start w:val="1"/>
+      <w:numFmt w:val="bullet"/>
+      <w:lvlText w:val="o"/>
+      <w:lvlJc w:val="left"/>
+      <w:pPr>
+        <w:ind w:left="3600" w:hanging="360"/>
+      </w:pPr>
+      <w:rPr>
+        <w:rFonts w:ascii="Courier New" w:hAnsi="Courier New" w:cs="Courier New" w:hint="default"/>
+      </w:rPr>
+    </w:lvl>
+    <w:lvl w:ilvl="5" w:tplc="040E0005" w:tentative="1">
+      <w:start w:val="1"/>
+      <w:numFmt w:val="bullet"/>
+      <w:lvlText w:val=""/>
+      <w:lvlJc w:val="left"/>
+      <w:pPr>
+        <w:ind w:left="4320" w:hanging="360"/>
+      </w:pPr>
+      <w:rPr>
+        <w:rFonts w:ascii="Wingdings" w:hAnsi="Wingdings" w:hint="default"/>
+      </w:rPr>
+    </w:lvl>
+    <w:lvl w:ilvl="6" w:tplc="040E0001" w:tentative="1">
+      <w:start w:val="1"/>
+      <w:numFmt w:val="bullet"/>
+      <w:lvlText w:val=""/>
+      <w:lvlJc w:val="left"/>
+      <w:pPr>
+        <w:ind w:left="5040" w:hanging="360"/>
+      </w:pPr>
+      <w:rPr>
+        <w:rFonts w:ascii="Symbol" w:hAnsi="Symbol" w:hint="default"/>
+      </w:rPr>
+    </w:lvl>
+    <w:lvl w:ilvl="7" w:tplc="040E0003" w:tentative="1">
+      <w:start w:val="1"/>
+      <w:numFmt w:val="bullet"/>
+      <w:lvlText w:val="o"/>
+      <w:lvlJc w:val="left"/>
+      <w:pPr>
+        <w:ind w:left="5760" w:hanging="360"/>
+      </w:pPr>
+      <w:rPr>
+        <w:rFonts w:ascii="Courier New" w:hAnsi="Courier New" w:cs="Courier New" w:hint="default"/>
+      </w:rPr>
+    </w:lvl>
+    <w:lvl w:ilvl="8" w:tplc="040E0005" w:tentative="1">
+      <w:start w:val="1"/>
+      <w:numFmt w:val="bullet"/>
+      <w:lvlText w:val=""/>
+      <w:lvlJc w:val="left"/>
+      <w:pPr>
+        <w:ind w:left="6480" w:hanging="360"/>
+      </w:pPr>
+      <w:rPr>
+        <w:rFonts w:ascii="Wingdings" w:hAnsi="Wingdings" w:hint="default"/>
+      </w:rPr>
+    </w:lvl>
+  </w:abstractNum>
+  <w:abstractNum w:abstractNumId="13" w15:restartNumberingAfterBreak="0">
+    <w:nsid w:val="63660904"/>
+    <w:multiLevelType w:val="hybridMultilevel"/>
+    <w:tmpl w:val="39D4D822"/>
+    <w:lvl w:ilvl="0" w:tplc="040E0001">
+      <w:start w:val="1"/>
+      <w:numFmt w:val="bullet"/>
+      <w:lvlText w:val=""/>
+      <w:lvlJc w:val="left"/>
+      <w:pPr>
+        <w:ind w:left="720" w:hanging="360"/>
+      </w:pPr>
+      <w:rPr>
+        <w:rFonts w:ascii="Symbol" w:hAnsi="Symbol" w:hint="default"/>
+      </w:rPr>
+    </w:lvl>
+    <w:lvl w:ilvl="1" w:tplc="040E0003" w:tentative="1">
+      <w:start w:val="1"/>
+      <w:numFmt w:val="bullet"/>
+      <w:lvlText w:val="o"/>
+      <w:lvlJc w:val="left"/>
+      <w:pPr>
+        <w:ind w:left="1440" w:hanging="360"/>
+      </w:pPr>
+      <w:rPr>
+        <w:rFonts w:ascii="Courier New" w:hAnsi="Courier New" w:cs="Courier New" w:hint="default"/>
+      </w:rPr>
+    </w:lvl>
+    <w:lvl w:ilvl="2" w:tplc="040E0005" w:tentative="1">
+      <w:start w:val="1"/>
+      <w:numFmt w:val="bullet"/>
+      <w:lvlText w:val=""/>
+      <w:lvlJc w:val="left"/>
+      <w:pPr>
+        <w:ind w:left="2160" w:hanging="360"/>
+      </w:pPr>
+      <w:rPr>
+        <w:rFonts w:ascii="Wingdings" w:hAnsi="Wingdings" w:hint="default"/>
+      </w:rPr>
+    </w:lvl>
+    <w:lvl w:ilvl="3" w:tplc="040E0001" w:tentative="1">
+      <w:start w:val="1"/>
+      <w:numFmt w:val="bullet"/>
+      <w:lvlText w:val=""/>
+      <w:lvlJc w:val="left"/>
+      <w:pPr>
+        <w:ind w:left="2880" w:hanging="360"/>
+      </w:pPr>
+      <w:rPr>
+        <w:rFonts w:ascii="Symbol" w:hAnsi="Symbol" w:hint="default"/>
+      </w:rPr>
+    </w:lvl>
+    <w:lvl w:ilvl="4" w:tplc="040E0003" w:tentative="1">
+      <w:start w:val="1"/>
+      <w:numFmt w:val="bullet"/>
+      <w:lvlText w:val="o"/>
+      <w:lvlJc w:val="left"/>
+      <w:pPr>
+        <w:ind w:left="3600" w:hanging="360"/>
+      </w:pPr>
+      <w:rPr>
+        <w:rFonts w:ascii="Courier New" w:hAnsi="Courier New" w:cs="Courier New" w:hint="default"/>
+      </w:rPr>
+    </w:lvl>
+    <w:lvl w:ilvl="5" w:tplc="040E0005" w:tentative="1">
+      <w:start w:val="1"/>
+      <w:numFmt w:val="bullet"/>
+      <w:lvlText w:val=""/>
+      <w:lvlJc w:val="left"/>
+      <w:pPr>
+        <w:ind w:left="4320" w:hanging="360"/>
+      </w:pPr>
+      <w:rPr>
+        <w:rFonts w:ascii="Wingdings" w:hAnsi="Wingdings" w:hint="default"/>
+      </w:rPr>
+    </w:lvl>
+    <w:lvl w:ilvl="6" w:tplc="040E0001" w:tentative="1">
+      <w:start w:val="1"/>
+      <w:numFmt w:val="bullet"/>
+      <w:lvlText w:val=""/>
+      <w:lvlJc w:val="left"/>
+      <w:pPr>
+        <w:ind w:left="5040" w:hanging="360"/>
+      </w:pPr>
+      <w:rPr>
+        <w:rFonts w:ascii="Symbol" w:hAnsi="Symbol" w:hint="default"/>
+      </w:rPr>
+    </w:lvl>
+    <w:lvl w:ilvl="7" w:tplc="040E0003" w:tentative="1">
+      <w:start w:val="1"/>
+      <w:numFmt w:val="bullet"/>
+      <w:lvlText w:val="o"/>
+      <w:lvlJc w:val="left"/>
+      <w:pPr>
+        <w:ind w:left="5760" w:hanging="360"/>
+      </w:pPr>
+      <w:rPr>
+        <w:rFonts w:ascii="Courier New" w:hAnsi="Courier New" w:cs="Courier New" w:hint="default"/>
+      </w:rPr>
+    </w:lvl>
+    <w:lvl w:ilvl="8" w:tplc="040E0005" w:tentative="1">
+      <w:start w:val="1"/>
+      <w:numFmt w:val="bullet"/>
+      <w:lvlText w:val=""/>
+      <w:lvlJc w:val="left"/>
+      <w:pPr>
+        <w:ind w:left="6480" w:hanging="360"/>
+      </w:pPr>
+      <w:rPr>
+        <w:rFonts w:ascii="Wingdings" w:hAnsi="Wingdings" w:hint="default"/>
+      </w:rPr>
     </w:lvl>
   </w:abstractNum>
   <w:num w:numId="1" w16cid:durableId="214662943">
@@ -2213,6 +2118,15 @@
   </w:num>
   <w:num w:numId="11" w16cid:durableId="802432390">
     <w:abstractNumId w:val="10"/>
+  </w:num>
+  <w:num w:numId="12" w16cid:durableId="591815011">
+    <w:abstractNumId w:val="11"/>
+  </w:num>
+  <w:num w:numId="13" w16cid:durableId="193419845">
+    <w:abstractNumId w:val="13"/>
+  </w:num>
+  <w:num w:numId="14" w16cid:durableId="864103188">
+    <w:abstractNumId w:val="12"/>
   </w:num>
 </w:numbering>
 </file>

</xml_diff>